<commit_message>
Added class diagram to doc
</commit_message>
<xml_diff>
--- a/03_DESIGN_DOCS/302 Design doc.docx
+++ b/03_DESIGN_DOCS/302 Design doc.docx
@@ -1,6 +1,6 @@
 
 <file path=word/document.xml><?xml version="1.0" encoding="utf-8"?>
-<w:document xmlns:wpc="http://schemas.microsoft.com/office/word/2010/wordprocessingCanvas" xmlns:cx="http://schemas.microsoft.com/office/drawing/2014/chartex" xmlns:cx1="http://schemas.microsoft.com/office/drawing/2015/9/8/chartex" xmlns:cx2="http://schemas.microsoft.com/office/drawing/2015/10/21/chartex" xmlns:cx3="http://schemas.microsoft.com/office/drawing/2016/5/9/chartex" xmlns:cx4="http://schemas.microsoft.com/office/drawing/2016/5/10/chartex" xmlns:cx5="http://schemas.microsoft.com/office/drawing/2016/5/11/chartex" xmlns:cx6="http://schemas.microsoft.com/office/drawing/2016/5/12/chartex" xmlns:cx7="http://schemas.microsoft.com/office/drawing/2016/5/13/chartex" xmlns:cx8="http://schemas.microsoft.com/office/drawing/2016/5/14/chartex" xmlns:mc="http://schemas.openxmlformats.org/markup-compatibility/2006" xmlns:aink="http://schemas.microsoft.com/office/drawing/2016/ink" xmlns:am3d="http://schemas.microsoft.com/office/drawing/2017/model3d" xmlns:o="urn:schemas-microsoft-com:office:office" xmlns:r="http://schemas.openxmlformats.org/officeDocument/2006/relationships" xmlns:m="http://schemas.openxmlformats.org/officeDocument/2006/math" xmlns:v="urn:schemas-microsoft-com:vml" xmlns:wp14="http://schemas.microsoft.com/office/word/2010/wordprocessingDrawing" xmlns:wp="http://schemas.openxmlformats.org/drawingml/2006/wordprocessingDrawing" xmlns:w10="urn:schemas-microsoft-com:office:word" xmlns:w="http://schemas.openxmlformats.org/wordprocessingml/2006/main" xmlns:w14="http://schemas.microsoft.com/office/word/2010/wordml" xmlns:w15="http://schemas.microsoft.com/office/word/2012/wordml" xmlns:w16cex="http://schemas.microsoft.com/office/word/2018/wordml/cex" xmlns:w16cid="http://schemas.microsoft.com/office/word/2016/wordml/cid" xmlns:w16="http://schemas.microsoft.com/office/word/2018/wordml" xmlns:w16sdtdh="http://schemas.microsoft.com/office/word/2020/wordml/sdtdatahash" xmlns:w16se="http://schemas.microsoft.com/office/word/2015/wordml/symex" xmlns:wpg="http://schemas.microsoft.com/office/word/2010/wordprocessingGroup" xmlns:wpi="http://schemas.microsoft.com/office/word/2010/wordprocessingInk" xmlns:wne="http://schemas.microsoft.com/office/word/2006/wordml" xmlns:wps="http://schemas.microsoft.com/office/word/2010/wordprocessingShape" mc:Ignorable="w14 w15 w16se w16cid w16 w16cex w16sdtdh wp14">
+<w:document xmlns:wpc="http://schemas.microsoft.com/office/word/2010/wordprocessingCanvas" xmlns:cx="http://schemas.microsoft.com/office/drawing/2014/chartex" xmlns:cx1="http://schemas.microsoft.com/office/drawing/2015/9/8/chartex" xmlns:cx2="http://schemas.microsoft.com/office/drawing/2015/10/21/chartex" xmlns:cx3="http://schemas.microsoft.com/office/drawing/2016/5/9/chartex" xmlns:cx4="http://schemas.microsoft.com/office/drawing/2016/5/10/chartex" xmlns:cx5="http://schemas.microsoft.com/office/drawing/2016/5/11/chartex" xmlns:cx6="http://schemas.microsoft.com/office/drawing/2016/5/12/chartex" xmlns:cx7="http://schemas.microsoft.com/office/drawing/2016/5/13/chartex" xmlns:cx8="http://schemas.microsoft.com/office/drawing/2016/5/14/chartex" xmlns:mc="http://schemas.openxmlformats.org/markup-compatibility/2006" xmlns:aink="http://schemas.microsoft.com/office/drawing/2016/ink" xmlns:am3d="http://schemas.microsoft.com/office/drawing/2017/model3d" xmlns:o="urn:schemas-microsoft-com:office:office" xmlns:r="http://schemas.openxmlformats.org/officeDocument/2006/relationships" xmlns:m="http://schemas.openxmlformats.org/officeDocument/2006/math" xmlns:v="urn:schemas-microsoft-com:vml" xmlns:wp14="http://schemas.microsoft.com/office/word/2010/wordprocessingDrawing" xmlns:wp="http://schemas.openxmlformats.org/drawingml/2006/wordprocessingDrawing" xmlns:w10="urn:schemas-microsoft-com:office:word" xmlns:w="http://schemas.openxmlformats.org/wordprocessingml/2006/main" xmlns:w14="http://schemas.microsoft.com/office/word/2010/wordml" xmlns:w15="http://schemas.microsoft.com/office/word/2012/wordml" xmlns:w16cex="http://schemas.microsoft.com/office/word/2018/wordml/cex" xmlns:w16cid="http://schemas.microsoft.com/office/word/2016/wordml/cid" xmlns:w16="http://schemas.microsoft.com/office/word/2018/wordml" xmlns:w16se="http://schemas.microsoft.com/office/word/2015/wordml/symex" xmlns:wpg="http://schemas.microsoft.com/office/word/2010/wordprocessingGroup" xmlns:wpi="http://schemas.microsoft.com/office/word/2010/wordprocessingInk" xmlns:wne="http://schemas.microsoft.com/office/word/2006/wordml" xmlns:wps="http://schemas.microsoft.com/office/word/2010/wordprocessingShape" mc:Ignorable="w14 w15 w16se w16cid w16 w16cex wp14">
   <w:body>
     <w:p>
       <w:pPr>
@@ -321,123 +321,169 @@
           <w:u w:val="single"/>
         </w:rPr>
       </w:pPr>
-    </w:p>
-    <w:p>
-      <w:pPr>
-        <w:spacing w:line="360" w:lineRule="auto"/>
-        <w:rPr>
-          <w:u w:val="single"/>
-        </w:rPr>
-      </w:pPr>
-    </w:p>
-    <w:p>
-      <w:pPr>
-        <w:spacing w:line="360" w:lineRule="auto"/>
-        <w:rPr>
-          <w:u w:val="single"/>
-        </w:rPr>
-      </w:pPr>
-    </w:p>
-    <w:p>
-      <w:pPr>
-        <w:spacing w:line="360" w:lineRule="auto"/>
-        <w:rPr>
-          <w:u w:val="single"/>
-        </w:rPr>
-      </w:pPr>
-    </w:p>
-    <w:p>
-      <w:pPr>
-        <w:spacing w:line="360" w:lineRule="auto"/>
-        <w:rPr>
-          <w:u w:val="single"/>
-        </w:rPr>
-      </w:pPr>
-    </w:p>
-    <w:p>
-      <w:pPr>
-        <w:spacing w:line="360" w:lineRule="auto"/>
-        <w:rPr>
-          <w:u w:val="single"/>
-        </w:rPr>
-      </w:pPr>
-    </w:p>
-    <w:p>
-      <w:pPr>
-        <w:spacing w:line="360" w:lineRule="auto"/>
-        <w:rPr>
-          <w:u w:val="single"/>
-        </w:rPr>
-      </w:pPr>
-    </w:p>
-    <w:p>
-      <w:pPr>
-        <w:spacing w:line="360" w:lineRule="auto"/>
-        <w:rPr>
-          <w:u w:val="single"/>
-        </w:rPr>
-      </w:pPr>
-    </w:p>
-    <w:p>
-      <w:pPr>
-        <w:spacing w:line="360" w:lineRule="auto"/>
-        <w:rPr>
-          <w:u w:val="single"/>
-        </w:rPr>
-      </w:pPr>
-    </w:p>
-    <w:p>
-      <w:pPr>
-        <w:spacing w:line="360" w:lineRule="auto"/>
-        <w:rPr>
-          <w:u w:val="single"/>
-        </w:rPr>
-      </w:pPr>
-    </w:p>
-    <w:p>
-      <w:pPr>
-        <w:spacing w:line="360" w:lineRule="auto"/>
-        <w:rPr>
-          <w:u w:val="single"/>
-        </w:rPr>
-      </w:pPr>
-    </w:p>
-    <w:p>
-      <w:pPr>
-        <w:spacing w:line="360" w:lineRule="auto"/>
-        <w:rPr>
-          <w:u w:val="single"/>
-        </w:rPr>
-      </w:pPr>
-    </w:p>
-    <w:p>
-      <w:pPr>
-        <w:spacing w:line="360" w:lineRule="auto"/>
-        <w:rPr>
-          <w:u w:val="single"/>
-        </w:rPr>
-      </w:pPr>
-    </w:p>
-    <w:p>
-      <w:pPr>
-        <w:spacing w:line="360" w:lineRule="auto"/>
-        <w:rPr>
-          <w:u w:val="single"/>
-        </w:rPr>
-      </w:pPr>
-    </w:p>
-    <w:p>
-      <w:pPr>
-        <w:spacing w:line="360" w:lineRule="auto"/>
-        <w:rPr>
-          <w:u w:val="single"/>
-        </w:rPr>
-      </w:pPr>
-      <w:r>
-        <w:rPr>
-          <w:u w:val="single"/>
-        </w:rPr>
-        <w:lastRenderedPageBreak/>
+      <w:r>
+        <w:rPr>
+          <w:noProof/>
+          <w:u w:val="single"/>
+        </w:rPr>
+        <w:drawing>
+          <wp:inline distT="0" distB="0" distL="0" distR="0" wp14:anchorId="67D65320" wp14:editId="0E9B3305">
+            <wp:extent cx="4638675" cy="4810125"/>
+            <wp:effectExtent l="0" t="0" r="9525" b="9525"/>
+            <wp:docPr id="2" name="Picture 2" descr="Diagram&#10;&#10;Description automatically generated"/>
+            <wp:cNvGraphicFramePr>
+              <a:graphicFrameLocks xmlns:a="http://schemas.openxmlformats.org/drawingml/2006/main" noChangeAspect="1"/>
+            </wp:cNvGraphicFramePr>
+            <a:graphic xmlns:a="http://schemas.openxmlformats.org/drawingml/2006/main">
+              <a:graphicData uri="http://schemas.openxmlformats.org/drawingml/2006/picture">
+                <pic:pic xmlns:pic="http://schemas.openxmlformats.org/drawingml/2006/picture">
+                  <pic:nvPicPr>
+                    <pic:cNvPr id="2" name="Picture 2" descr="Diagram&#10;&#10;Description automatically generated"/>
+                    <pic:cNvPicPr/>
+                  </pic:nvPicPr>
+                  <pic:blipFill>
+                    <a:blip r:embed="rId6">
+                      <a:extLst>
+                        <a:ext uri="{28A0092B-C50C-407E-A947-70E740481C1C}">
+                          <a14:useLocalDpi xmlns:a14="http://schemas.microsoft.com/office/drawing/2010/main" val="0"/>
+                        </a:ext>
+                      </a:extLst>
+                    </a:blip>
+                    <a:stretch>
+                      <a:fillRect/>
+                    </a:stretch>
+                  </pic:blipFill>
+                  <pic:spPr>
+                    <a:xfrm>
+                      <a:off x="0" y="0"/>
+                      <a:ext cx="4638675" cy="4810125"/>
+                    </a:xfrm>
+                    <a:prstGeom prst="rect">
+                      <a:avLst/>
+                    </a:prstGeom>
+                  </pic:spPr>
+                </pic:pic>
+              </a:graphicData>
+            </a:graphic>
+          </wp:inline>
+        </w:drawing>
+      </w:r>
+    </w:p>
+    <w:p>
+      <w:pPr>
+        <w:spacing w:line="360" w:lineRule="auto"/>
+        <w:rPr>
+          <w:u w:val="single"/>
+        </w:rPr>
+      </w:pPr>
+    </w:p>
+    <w:p>
+      <w:pPr>
+        <w:spacing w:line="360" w:lineRule="auto"/>
+        <w:rPr>
+          <w:u w:val="single"/>
+        </w:rPr>
+      </w:pPr>
+    </w:p>
+    <w:p>
+      <w:pPr>
+        <w:spacing w:line="360" w:lineRule="auto"/>
+        <w:rPr>
+          <w:u w:val="single"/>
+        </w:rPr>
+      </w:pPr>
+    </w:p>
+    <w:p>
+      <w:pPr>
+        <w:spacing w:line="360" w:lineRule="auto"/>
+        <w:rPr>
+          <w:u w:val="single"/>
+        </w:rPr>
+      </w:pPr>
+    </w:p>
+    <w:p>
+      <w:pPr>
+        <w:spacing w:line="360" w:lineRule="auto"/>
+        <w:rPr>
+          <w:u w:val="single"/>
+        </w:rPr>
+      </w:pPr>
+    </w:p>
+    <w:p>
+      <w:pPr>
+        <w:spacing w:line="360" w:lineRule="auto"/>
+        <w:rPr>
+          <w:u w:val="single"/>
+        </w:rPr>
+      </w:pPr>
+    </w:p>
+    <w:p>
+      <w:pPr>
+        <w:spacing w:line="360" w:lineRule="auto"/>
+        <w:rPr>
+          <w:u w:val="single"/>
+        </w:rPr>
+      </w:pPr>
+    </w:p>
+    <w:p>
+      <w:pPr>
+        <w:spacing w:line="360" w:lineRule="auto"/>
+        <w:rPr>
+          <w:u w:val="single"/>
+        </w:rPr>
+      </w:pPr>
+    </w:p>
+    <w:p>
+      <w:pPr>
+        <w:spacing w:line="360" w:lineRule="auto"/>
+        <w:rPr>
+          <w:u w:val="single"/>
+        </w:rPr>
+      </w:pPr>
+    </w:p>
+    <w:p>
+      <w:pPr>
+        <w:spacing w:line="360" w:lineRule="auto"/>
+        <w:rPr>
+          <w:u w:val="single"/>
+        </w:rPr>
+      </w:pPr>
+    </w:p>
+    <w:p>
+      <w:pPr>
+        <w:spacing w:line="360" w:lineRule="auto"/>
+        <w:rPr>
+          <w:u w:val="single"/>
+        </w:rPr>
+      </w:pPr>
+    </w:p>
+    <w:p>
+      <w:pPr>
+        <w:spacing w:line="360" w:lineRule="auto"/>
+        <w:rPr>
+          <w:u w:val="single"/>
+        </w:rPr>
+      </w:pPr>
+    </w:p>
+    <w:p>
+      <w:pPr>
+        <w:spacing w:line="360" w:lineRule="auto"/>
+        <w:rPr>
+          <w:u w:val="single"/>
+        </w:rPr>
+      </w:pPr>
+    </w:p>
+    <w:p>
+      <w:pPr>
+        <w:spacing w:line="360" w:lineRule="auto"/>
+        <w:rPr>
+          <w:u w:val="single"/>
+        </w:rPr>
+      </w:pPr>
+      <w:r>
+        <w:rPr>
+          <w:u w:val="single"/>
+        </w:rPr>
         <w:t xml:space="preserve">GUI </w:t>
       </w:r>
       <w:r>
@@ -486,6 +532,7 @@
               <w:rPr>
                 <w:noProof/>
               </w:rPr>
+              <w:lastRenderedPageBreak/>
               <w:drawing>
                 <wp:inline distT="0" distB="0" distL="0" distR="0" wp14:anchorId="4590FEEE" wp14:editId="7A6A86C7">
                   <wp:extent cx="2127600" cy="3780000"/>
@@ -502,7 +549,7 @@
                           <pic:cNvPicPr/>
                         </pic:nvPicPr>
                         <pic:blipFill>
-                          <a:blip r:embed="rId6"/>
+                          <a:blip r:embed="rId7"/>
                           <a:stretch>
                             <a:fillRect/>
                           </a:stretch>
@@ -573,7 +620,7 @@
                           <pic:cNvPicPr/>
                         </pic:nvPicPr>
                         <pic:blipFill>
-                          <a:blip r:embed="rId7" cstate="print">
+                          <a:blip r:embed="rId8" cstate="print">
                             <a:extLst>
                               <a:ext uri="{28A0092B-C50C-407E-A947-70E740481C1C}">
                                 <a14:useLocalDpi xmlns:a14="http://schemas.microsoft.com/office/drawing/2010/main" val="0"/>
@@ -649,7 +696,7 @@
                           <pic:cNvPicPr/>
                         </pic:nvPicPr>
                         <pic:blipFill>
-                          <a:blip r:embed="rId8" cstate="print">
+                          <a:blip r:embed="rId9" cstate="print">
                             <a:extLst>
                               <a:ext uri="{28A0092B-C50C-407E-A947-70E740481C1C}">
                                 <a14:useLocalDpi xmlns:a14="http://schemas.microsoft.com/office/drawing/2010/main" val="0"/>
@@ -737,7 +784,7 @@
                           <pic:cNvPicPr/>
                         </pic:nvPicPr>
                         <pic:blipFill>
-                          <a:blip r:embed="rId9" cstate="print">
+                          <a:blip r:embed="rId10" cstate="print">
                             <a:extLst>
                               <a:ext uri="{28A0092B-C50C-407E-A947-70E740481C1C}">
                                 <a14:useLocalDpi xmlns:a14="http://schemas.microsoft.com/office/drawing/2010/main" val="0"/>
@@ -814,40 +861,34 @@
         <w:rPr>
           <w:u w:val="single"/>
         </w:rPr>
+        <w:t xml:space="preserve">Project </w:t>
+      </w:r>
+      <w:r>
+        <w:rPr>
+          <w:u w:val="single"/>
+        </w:rPr>
+        <w:t>S</w:t>
+      </w:r>
+      <w:r>
+        <w:rPr>
+          <w:u w:val="single"/>
+        </w:rPr>
+        <w:t>chedule</w:t>
+      </w:r>
+    </w:p>
+    <w:p>
+      <w:pPr>
+        <w:spacing w:line="360" w:lineRule="auto"/>
+      </w:pPr>
+      <w:r>
         <w:lastRenderedPageBreak/>
-        <w:t xml:space="preserve">Project </w:t>
-      </w:r>
-      <w:r>
-        <w:rPr>
-          <w:u w:val="single"/>
-        </w:rPr>
-        <w:t>S</w:t>
-      </w:r>
-      <w:r>
-        <w:rPr>
-          <w:u w:val="single"/>
-        </w:rPr>
-        <w:t>chedule</w:t>
-      </w:r>
-    </w:p>
-    <w:p>
-      <w:pPr>
-        <w:spacing w:line="360" w:lineRule="auto"/>
-      </w:pPr>
-      <w:r>
         <w:t>Both team members are involved in each stage of this project, including planning, design, and implementation.</w:t>
       </w:r>
       <w:r>
         <w:t xml:space="preserve"> </w:t>
       </w:r>
       <w:r>
-        <w:t xml:space="preserve">We have decided to split the work as evenly as possible and to assign a variety of jobs to each member. Nick </w:t>
-      </w:r>
-      <w:r>
-        <w:t>oversees</w:t>
-      </w:r>
-      <w:r>
-        <w:t xml:space="preserve"> collecting bike data and importing it into the </w:t>
+        <w:t xml:space="preserve">We have decided to split the work as evenly as possible and to assign a variety of jobs to each member. Nick oversees collecting bike data and importing it into the </w:t>
       </w:r>
       <w:proofErr w:type="spellStart"/>
       <w:r>
@@ -858,7 +899,15 @@
         <w:t xml:space="preserve"> class</w:t>
       </w:r>
       <w:r>
-        <w:t xml:space="preserve">, while Yulia is responsible for </w:t>
+        <w:t xml:space="preserve">, while </w:t>
+      </w:r>
+      <w:proofErr w:type="spellStart"/>
+      <w:r>
+        <w:t>Yulia</w:t>
+      </w:r>
+      <w:proofErr w:type="spellEnd"/>
+      <w:r>
+        <w:t xml:space="preserve"> is responsible for </w:t>
       </w:r>
       <w:r>
         <w:t xml:space="preserve">implementing </w:t>
@@ -886,7 +935,7 @@
       <w:pPr>
         <w:spacing w:line="360" w:lineRule="auto"/>
       </w:pPr>
-      <w:hyperlink r:id="rId10" w:history="1">
+      <w:hyperlink r:id="rId11" w:history="1">
         <w:r>
           <w:rPr>
             <w:rStyle w:val="Hyperlink"/>
@@ -900,6 +949,9 @@
         <w:spacing w:line="360" w:lineRule="auto"/>
       </w:pPr>
       <w:r>
+        <w:rPr>
+          <w:noProof/>
+        </w:rPr>
         <w:drawing>
           <wp:inline distT="0" distB="0" distL="0" distR="0" wp14:anchorId="4E60328E" wp14:editId="5C6132A9">
             <wp:extent cx="5731510" cy="5818505"/>
@@ -918,7 +970,7 @@
                     </pic:cNvPicPr>
                   </pic:nvPicPr>
                   <pic:blipFill>
-                    <a:blip r:embed="rId11" cstate="print">
+                    <a:blip r:embed="rId12" cstate="print">
                       <a:extLst>
                         <a:ext uri="{28A0092B-C50C-407E-A947-70E740481C1C}">
                           <a14:useLocalDpi xmlns:a14="http://schemas.microsoft.com/office/drawing/2010/main" val="0"/>
@@ -992,7 +1044,7 @@
 </file>
 
 <file path=word/styles.xml><?xml version="1.0" encoding="utf-8"?>
-<w:styles xmlns:mc="http://schemas.openxmlformats.org/markup-compatibility/2006" xmlns:r="http://schemas.openxmlformats.org/officeDocument/2006/relationships" xmlns:w="http://schemas.openxmlformats.org/wordprocessingml/2006/main" xmlns:w14="http://schemas.microsoft.com/office/word/2010/wordml" xmlns:w15="http://schemas.microsoft.com/office/word/2012/wordml" xmlns:w16cex="http://schemas.microsoft.com/office/word/2018/wordml/cex" xmlns:w16cid="http://schemas.microsoft.com/office/word/2016/wordml/cid" xmlns:w16="http://schemas.microsoft.com/office/word/2018/wordml" xmlns:w16sdtdh="http://schemas.microsoft.com/office/word/2020/wordml/sdtdatahash" xmlns:w16se="http://schemas.microsoft.com/office/word/2015/wordml/symex" mc:Ignorable="w14 w15 w16se w16cid w16 w16cex w16sdtdh">
+<w:styles xmlns:mc="http://schemas.openxmlformats.org/markup-compatibility/2006" xmlns:r="http://schemas.openxmlformats.org/officeDocument/2006/relationships" xmlns:w="http://schemas.openxmlformats.org/wordprocessingml/2006/main" xmlns:w14="http://schemas.microsoft.com/office/word/2010/wordml" xmlns:w15="http://schemas.microsoft.com/office/word/2012/wordml" xmlns:w16cex="http://schemas.microsoft.com/office/word/2018/wordml/cex" xmlns:w16cid="http://schemas.microsoft.com/office/word/2016/wordml/cid" xmlns:w16="http://schemas.microsoft.com/office/word/2018/wordml" xmlns:w16se="http://schemas.microsoft.com/office/word/2015/wordml/symex" mc:Ignorable="w14 w15 w16se w16cid w16 w16cex">
   <w:docDefaults>
     <w:rPrDefault>
       <w:rPr>

</xml_diff>

<commit_message>
Updated the Class diagram
</commit_message>
<xml_diff>
--- a/03_DESIGN_DOCS/302 Design doc.docx
+++ b/03_DESIGN_DOCS/302 Design doc.docx
@@ -290,7 +290,6 @@
     </w:p>
     <w:p>
       <w:pPr>
-        <w:spacing w:line="360" w:lineRule="auto"/>
         <w:rPr>
           <w:u w:val="single"/>
         </w:rPr>
@@ -327,10 +326,10 @@
           <w:u w:val="single"/>
         </w:rPr>
         <w:drawing>
-          <wp:inline distT="0" distB="0" distL="0" distR="0" wp14:anchorId="67D65320" wp14:editId="0E9B3305">
-            <wp:extent cx="4638675" cy="4810125"/>
+          <wp:inline distT="0" distB="0" distL="0" distR="0" wp14:anchorId="6F42E681" wp14:editId="658712BE">
+            <wp:extent cx="4714875" cy="5019675"/>
             <wp:effectExtent l="0" t="0" r="9525" b="9525"/>
-            <wp:docPr id="2" name="Picture 2" descr="Diagram&#10;&#10;Description automatically generated"/>
+            <wp:docPr id="6" name="Picture 6" descr="Diagram&#10;&#10;Description automatically generated"/>
             <wp:cNvGraphicFramePr>
               <a:graphicFrameLocks xmlns:a="http://schemas.openxmlformats.org/drawingml/2006/main" noChangeAspect="1"/>
             </wp:cNvGraphicFramePr>
@@ -338,7 +337,7 @@
               <a:graphicData uri="http://schemas.openxmlformats.org/drawingml/2006/picture">
                 <pic:pic xmlns:pic="http://schemas.openxmlformats.org/drawingml/2006/picture">
                   <pic:nvPicPr>
-                    <pic:cNvPr id="2" name="Picture 2" descr="Diagram&#10;&#10;Description automatically generated"/>
+                    <pic:cNvPr id="6" name="Picture 6" descr="Diagram&#10;&#10;Description automatically generated"/>
                     <pic:cNvPicPr/>
                   </pic:nvPicPr>
                   <pic:blipFill>
@@ -356,7 +355,7 @@
                   <pic:spPr>
                     <a:xfrm>
                       <a:off x="0" y="0"/>
-                      <a:ext cx="4638675" cy="4810125"/>
+                      <a:ext cx="4714875" cy="5019675"/>
                     </a:xfrm>
                     <a:prstGeom prst="rect">
                       <a:avLst/>
@@ -376,114 +375,11 @@
           <w:u w:val="single"/>
         </w:rPr>
       </w:pPr>
-    </w:p>
-    <w:p>
-      <w:pPr>
-        <w:spacing w:line="360" w:lineRule="auto"/>
-        <w:rPr>
-          <w:u w:val="single"/>
-        </w:rPr>
-      </w:pPr>
-    </w:p>
-    <w:p>
-      <w:pPr>
-        <w:spacing w:line="360" w:lineRule="auto"/>
-        <w:rPr>
-          <w:u w:val="single"/>
-        </w:rPr>
-      </w:pPr>
-    </w:p>
-    <w:p>
-      <w:pPr>
-        <w:spacing w:line="360" w:lineRule="auto"/>
-        <w:rPr>
-          <w:u w:val="single"/>
-        </w:rPr>
-      </w:pPr>
-    </w:p>
-    <w:p>
-      <w:pPr>
-        <w:spacing w:line="360" w:lineRule="auto"/>
-        <w:rPr>
-          <w:u w:val="single"/>
-        </w:rPr>
-      </w:pPr>
-    </w:p>
-    <w:p>
-      <w:pPr>
-        <w:spacing w:line="360" w:lineRule="auto"/>
-        <w:rPr>
-          <w:u w:val="single"/>
-        </w:rPr>
-      </w:pPr>
-    </w:p>
-    <w:p>
-      <w:pPr>
-        <w:spacing w:line="360" w:lineRule="auto"/>
-        <w:rPr>
-          <w:u w:val="single"/>
-        </w:rPr>
-      </w:pPr>
-    </w:p>
-    <w:p>
-      <w:pPr>
-        <w:spacing w:line="360" w:lineRule="auto"/>
-        <w:rPr>
-          <w:u w:val="single"/>
-        </w:rPr>
-      </w:pPr>
-    </w:p>
-    <w:p>
-      <w:pPr>
-        <w:spacing w:line="360" w:lineRule="auto"/>
-        <w:rPr>
-          <w:u w:val="single"/>
-        </w:rPr>
-      </w:pPr>
-    </w:p>
-    <w:p>
-      <w:pPr>
-        <w:spacing w:line="360" w:lineRule="auto"/>
-        <w:rPr>
-          <w:u w:val="single"/>
-        </w:rPr>
-      </w:pPr>
-    </w:p>
-    <w:p>
-      <w:pPr>
-        <w:spacing w:line="360" w:lineRule="auto"/>
-        <w:rPr>
-          <w:u w:val="single"/>
-        </w:rPr>
-      </w:pPr>
-    </w:p>
-    <w:p>
-      <w:pPr>
-        <w:spacing w:line="360" w:lineRule="auto"/>
-        <w:rPr>
-          <w:u w:val="single"/>
-        </w:rPr>
-      </w:pPr>
-    </w:p>
-    <w:p>
-      <w:pPr>
-        <w:spacing w:line="360" w:lineRule="auto"/>
-        <w:rPr>
-          <w:u w:val="single"/>
-        </w:rPr>
-      </w:pPr>
-    </w:p>
-    <w:p>
-      <w:pPr>
-        <w:spacing w:line="360" w:lineRule="auto"/>
-        <w:rPr>
-          <w:u w:val="single"/>
-        </w:rPr>
-      </w:pPr>
-      <w:r>
-        <w:rPr>
-          <w:u w:val="single"/>
-        </w:rPr>
+      <w:r>
+        <w:rPr>
+          <w:u w:val="single"/>
+        </w:rPr>
+        <w:lastRenderedPageBreak/>
         <w:t xml:space="preserve">GUI </w:t>
       </w:r>
       <w:r>
@@ -532,7 +428,6 @@
               <w:rPr>
                 <w:noProof/>
               </w:rPr>
-              <w:lastRenderedPageBreak/>
               <w:drawing>
                 <wp:inline distT="0" distB="0" distL="0" distR="0" wp14:anchorId="4590FEEE" wp14:editId="7A6A86C7">
                   <wp:extent cx="2127600" cy="3780000"/>
@@ -861,6 +756,7 @@
         <w:rPr>
           <w:u w:val="single"/>
         </w:rPr>
+        <w:lastRenderedPageBreak/>
         <w:t xml:space="preserve">Project </w:t>
       </w:r>
       <w:r>
@@ -881,33 +777,19 @@
         <w:spacing w:line="360" w:lineRule="auto"/>
       </w:pPr>
       <w:r>
-        <w:lastRenderedPageBreak/>
         <w:t>Both team members are involved in each stage of this project, including planning, design, and implementation.</w:t>
       </w:r>
       <w:r>
         <w:t xml:space="preserve"> </w:t>
       </w:r>
       <w:r>
-        <w:t xml:space="preserve">We have decided to split the work as evenly as possible and to assign a variety of jobs to each member. Nick oversees collecting bike data and importing it into the </w:t>
-      </w:r>
-      <w:proofErr w:type="spellStart"/>
-      <w:r>
-        <w:t>DataProvider</w:t>
-      </w:r>
-      <w:proofErr w:type="spellEnd"/>
+        <w:t>We have decided to split the work as evenly as possible and to assign a variety of jobs to each member. Nick oversees collecting bike data and importing it into the DataProvider</w:t>
+      </w:r>
       <w:r>
         <w:t xml:space="preserve"> class</w:t>
       </w:r>
       <w:r>
-        <w:t xml:space="preserve">, while </w:t>
-      </w:r>
-      <w:proofErr w:type="spellStart"/>
-      <w:r>
-        <w:t>Yulia</w:t>
-      </w:r>
-      <w:proofErr w:type="spellEnd"/>
-      <w:r>
-        <w:t xml:space="preserve"> is responsible for </w:t>
+        <w:t xml:space="preserve">, while Yulia is responsible for </w:t>
       </w:r>
       <w:r>
         <w:t xml:space="preserve">implementing </w:t>

</xml_diff>